<commit_message>
Aggiunta versione pdf e aggiunto contents
</commit_message>
<xml_diff>
--- a/documentazione/eng_version/BankRobberyDoc_eng.docx
+++ b/documentazione/eng_version/BankRobberyDoc_eng.docx
@@ -13,7 +13,7 @@
         <mc:AlternateContent>
           <mc:Choice Requires="wpg">
             <w:drawing>
-              <wp:anchor distT="0" distB="0" distL="114300" distR="114300" simplePos="0" relativeHeight="251666432" behindDoc="1" locked="0" layoutInCell="1" allowOverlap="1" wp14:anchorId="747B3D9F" wp14:editId="36F7F83F">
+              <wp:anchor distT="0" distB="0" distL="114300" distR="114300" simplePos="0" relativeHeight="251665408" behindDoc="1" locked="0" layoutInCell="1" allowOverlap="1" wp14:anchorId="747B3D9F" wp14:editId="36F7F83F">
                 <wp:simplePos x="0" y="0"/>
                 <wp:positionH relativeFrom="page">
                   <wp:posOffset>299720</wp:posOffset>
@@ -5706,7 +5706,7 @@
           </mc:Choice>
           <mc:Fallback>
             <w:pict>
-              <v:group w14:anchorId="747B3D9F" id="Gruppo 2" o:spid="_x0000_s1026" style="position:absolute;margin-left:23.6pt;margin-top:21pt;width:195.85pt;height:799.2pt;z-index:-251650048;mso-position-horizontal-relative:page;mso-position-vertical-relative:page" coordsize="24879,101498" o:gfxdata="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">
+              <v:group w14:anchorId="747B3D9F" id="Gruppo 2" o:spid="_x0000_s1026" style="position:absolute;margin-left:23.6pt;margin-top:21pt;width:195.85pt;height:799.2pt;z-index:-251651072;mso-position-horizontal-relative:page;mso-position-vertical-relative:page" coordsize="24879,101498" o:gfxdata="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">
                 <v:rect id="Rettangolo 3" o:spid="_x0000_s1027" style="position:absolute;width:2205;height:101498;visibility:visible;mso-wrap-style:square;v-text-anchor:top" o:gfxdata="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" fillcolor="#5e5e5e" stroked="f">
                   <v:textbox inset="0,0,0,0"/>
                 </v:rect>
@@ -5849,7 +5849,7 @@
         <mc:AlternateContent>
           <mc:Choice Requires="wps">
             <w:drawing>
-              <wp:anchor distT="0" distB="0" distL="114300" distR="114300" simplePos="0" relativeHeight="251669504" behindDoc="0" locked="0" layoutInCell="1" allowOverlap="1" wp14:anchorId="7C84E722" wp14:editId="11A3FAA4">
+              <wp:anchor distT="0" distB="0" distL="114300" distR="114300" simplePos="0" relativeHeight="251668480" behindDoc="0" locked="0" layoutInCell="1" allowOverlap="1" wp14:anchorId="7C84E722" wp14:editId="11A3FAA4">
                 <wp:simplePos x="0" y="0"/>
                 <wp:positionH relativeFrom="margin">
                   <wp:posOffset>2607310</wp:posOffset>
@@ -5924,7 +5924,7 @@
                 <v:stroke joinstyle="miter"/>
                 <v:path gradientshapeok="t" o:connecttype="rect"/>
               </v:shapetype>
-              <v:shape id="Casella di testo 33" o:spid="_x0000_s1055" type="#_x0000_t202" style="position:absolute;margin-left:205.3pt;margin-top:99.6pt;width:268.3pt;height:25.65pt;z-index:251669504;visibility:visible;mso-wrap-style:square;mso-width-percent:0;mso-wrap-distance-left:9pt;mso-wrap-distance-top:0;mso-wrap-distance-right:9pt;mso-wrap-distance-bottom:0;mso-position-horizontal:absolute;mso-position-horizontal-relative:margin;mso-position-vertical:absolute;mso-position-vertical-relative:text;mso-width-percent:0;mso-width-relative:margin;v-text-anchor:top" o:gfxdata="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" strokecolor="white" strokeweight=".17625mm">
+              <v:shape id="Casella di testo 33" o:spid="_x0000_s1055" type="#_x0000_t202" style="position:absolute;margin-left:205.3pt;margin-top:99.6pt;width:268.3pt;height:25.65pt;z-index:251668480;visibility:visible;mso-wrap-style:square;mso-width-percent:0;mso-wrap-distance-left:9pt;mso-wrap-distance-top:0;mso-wrap-distance-right:9pt;mso-wrap-distance-bottom:0;mso-position-horizontal:absolute;mso-position-horizontal-relative:margin;mso-position-vertical:absolute;mso-position-vertical-relative:text;mso-width-percent:0;mso-width-relative:margin;v-text-anchor:top" o:gfxdata="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" strokecolor="white" strokeweight=".17625mm">
                 <v:textbox>
                   <w:txbxContent>
                     <w:p>
@@ -5960,7 +5960,7 @@
         <mc:AlternateContent>
           <mc:Choice Requires="wps">
             <w:drawing>
-              <wp:anchor distT="0" distB="0" distL="114300" distR="114300" simplePos="0" relativeHeight="251671552" behindDoc="0" locked="0" layoutInCell="1" allowOverlap="1" wp14:anchorId="64910F55" wp14:editId="2C0629A4">
+              <wp:anchor distT="0" distB="0" distL="114300" distR="114300" simplePos="0" relativeHeight="251670528" behindDoc="0" locked="0" layoutInCell="1" allowOverlap="1" wp14:anchorId="64910F55" wp14:editId="2C0629A4">
                 <wp:simplePos x="0" y="0"/>
                 <wp:positionH relativeFrom="margin">
                   <wp:posOffset>-413385</wp:posOffset>
@@ -6048,7 +6048,7 @@
           </mc:Choice>
           <mc:Fallback>
             <w:pict>
-              <v:shape w14:anchorId="64910F55" id="Casella di testo 32" o:spid="_x0000_s1056" type="#_x0000_t202" style="position:absolute;margin-left:-32.55pt;margin-top:796pt;width:536.25pt;height:13.35pt;z-index:251671552;visibility:visible;mso-wrap-style:square;mso-wrap-distance-left:9pt;mso-wrap-distance-top:0;mso-wrap-distance-right:9pt;mso-wrap-distance-bottom:0;mso-position-horizontal:absolute;mso-position-horizontal-relative:margin;mso-position-vertical:absolute;mso-position-vertical-relative:page;v-text-anchor:bottom" o:gfxdata="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" filled="f" stroked="f">
+              <v:shape w14:anchorId="64910F55" id="Casella di testo 32" o:spid="_x0000_s1056" type="#_x0000_t202" style="position:absolute;margin-left:-32.55pt;margin-top:796pt;width:536.25pt;height:13.35pt;z-index:251670528;visibility:visible;mso-wrap-style:square;mso-wrap-distance-left:9pt;mso-wrap-distance-top:0;mso-wrap-distance-right:9pt;mso-wrap-distance-bottom:0;mso-position-horizontal:absolute;mso-position-horizontal-relative:margin;mso-position-vertical:absolute;mso-position-vertical-relative:page;v-text-anchor:bottom" o:gfxdata="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" filled="f" stroked="f">
                 <v:textbox inset="0,0,0,0">
                   <w:txbxContent>
                     <w:p>
@@ -6108,7 +6108,7 @@
         <mc:AlternateContent>
           <mc:Choice Requires="wps">
             <w:drawing>
-              <wp:anchor distT="0" distB="0" distL="114300" distR="114300" simplePos="0" relativeHeight="251668480" behindDoc="0" locked="0" layoutInCell="1" allowOverlap="1" wp14:anchorId="0E811DBB" wp14:editId="0A5E524C">
+              <wp:anchor distT="0" distB="0" distL="114300" distR="114300" simplePos="0" relativeHeight="251667456" behindDoc="0" locked="0" layoutInCell="1" allowOverlap="1" wp14:anchorId="0E811DBB" wp14:editId="0A5E524C">
                 <wp:simplePos x="0" y="0"/>
                 <wp:positionH relativeFrom="page">
                   <wp:posOffset>3427730</wp:posOffset>
@@ -6182,7 +6182,7 @@
           </mc:Choice>
           <mc:Fallback>
             <w:pict>
-              <v:shape w14:anchorId="0E811DBB" id="Casella di testo 1" o:spid="_x0000_s1057" type="#_x0000_t202" style="position:absolute;margin-left:269.9pt;margin-top:149.3pt;width:267.3pt;height:43.95pt;z-index:251668480;visibility:visible;mso-wrap-style:square;mso-wrap-distance-left:9pt;mso-wrap-distance-top:0;mso-wrap-distance-right:9pt;mso-wrap-distance-bottom:0;mso-position-horizontal:absolute;mso-position-horizontal-relative:page;mso-position-vertical:absolute;mso-position-vertical-relative:page;v-text-anchor:top" o:gfxdata="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" filled="f" stroked="f">
+              <v:shape w14:anchorId="0E811DBB" id="Casella di testo 1" o:spid="_x0000_s1057" type="#_x0000_t202" style="position:absolute;margin-left:269.9pt;margin-top:149.3pt;width:267.3pt;height:43.95pt;z-index:251667456;visibility:visible;mso-wrap-style:square;mso-wrap-distance-left:9pt;mso-wrap-distance-top:0;mso-wrap-distance-right:9pt;mso-wrap-distance-bottom:0;mso-position-horizontal:absolute;mso-position-horizontal-relative:page;mso-position-vertical:absolute;mso-position-vertical-relative:page;v-text-anchor:top" o:gfxdata="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" filled="f" stroked="f">
                 <v:textbox inset="0,0,0,0">
                   <w:txbxContent>
                     <w:p>
@@ -6242,37 +6242,66 @@
           <w:rFonts w:ascii="Calibri" w:hAnsi="Calibri" w:cs="Calibri"/>
           <w:b/>
           <w:bCs/>
+          <w:noProof/>
           <w:sz w:val="52"/>
           <w:szCs w:val="52"/>
           <w:lang w:val="en-GB"/>
         </w:rPr>
         <w:lastRenderedPageBreak/>
-        <w:t>Contents</w:t>
-      </w:r>
-    </w:p>
-    <w:p>
-      <w:pPr>
-        <w:spacing w:after="0"/>
-        <w:rPr>
-          <w:rFonts w:ascii="Calibri" w:hAnsi="Calibri" w:cs="Calibri"/>
-          <w:lang w:val="en-GB"/>
-        </w:rPr>
-      </w:pPr>
-    </w:p>
-    <w:p>
-      <w:pPr>
-        <w:spacing w:after="0"/>
-        <w:rPr>
-          <w:rFonts w:ascii="Calibri" w:hAnsi="Calibri" w:cs="Calibri"/>
-          <w:lang w:val="en-GB"/>
-        </w:rPr>
-      </w:pPr>
-      <w:r>
-        <w:rPr>
-          <w:rFonts w:ascii="Calibri" w:hAnsi="Calibri" w:cs="Calibri"/>
-          <w:lang w:val="en-GB"/>
-        </w:rPr>
-        <w:br w:type="page"/>
+        <w:drawing>
+          <wp:anchor distT="0" distB="0" distL="114300" distR="114300" simplePos="0" relativeHeight="251682816" behindDoc="0" locked="0" layoutInCell="1" allowOverlap="1">
+            <wp:simplePos x="0" y="0"/>
+            <wp:positionH relativeFrom="column">
+              <wp:posOffset>1373405</wp:posOffset>
+            </wp:positionH>
+            <wp:positionV relativeFrom="paragraph">
+              <wp:posOffset>171016</wp:posOffset>
+            </wp:positionV>
+            <wp:extent cx="3074068" cy="2353985"/>
+            <wp:effectExtent l="0" t="0" r="0" b="8255"/>
+            <wp:wrapTopAndBottom/>
+            <wp:docPr id="35" name="Immagine 35"/>
+            <wp:cNvGraphicFramePr>
+              <a:graphicFrameLocks xmlns:a="http://schemas.openxmlformats.org/drawingml/2006/main" noChangeAspect="1"/>
+            </wp:cNvGraphicFramePr>
+            <a:graphic xmlns:a="http://schemas.openxmlformats.org/drawingml/2006/main">
+              <a:graphicData uri="http://schemas.openxmlformats.org/drawingml/2006/picture">
+                <pic:pic xmlns:pic="http://schemas.openxmlformats.org/drawingml/2006/picture">
+                  <pic:nvPicPr>
+                    <pic:cNvPr id="35" name="Immagine 35"/>
+                    <pic:cNvPicPr>
+                      <a:picLocks noChangeAspect="1"/>
+                    </pic:cNvPicPr>
+                  </pic:nvPicPr>
+                  <pic:blipFill>
+                    <a:blip r:embed="rId8">
+                      <a:extLst>
+                        <a:ext uri="{28A0092B-C50C-407E-A947-70E740481C1C}">
+                          <a14:useLocalDpi xmlns:a14="http://schemas.microsoft.com/office/drawing/2010/main" val="0"/>
+                        </a:ext>
+                        <a:ext uri="{837473B0-CC2E-450A-ABE3-18F120FF3D39}">
+                          <a1611:picAttrSrcUrl xmlns:a1611="http://schemas.microsoft.com/office/drawing/2016/11/main" r:id="rId9"/>
+                        </a:ext>
+                      </a:extLst>
+                    </a:blip>
+                    <a:stretch>
+                      <a:fillRect/>
+                    </a:stretch>
+                  </pic:blipFill>
+                  <pic:spPr>
+                    <a:xfrm>
+                      <a:off x="0" y="0"/>
+                      <a:ext cx="3074068" cy="2353985"/>
+                    </a:xfrm>
+                    <a:prstGeom prst="rect">
+                      <a:avLst/>
+                    </a:prstGeom>
+                  </pic:spPr>
+                </pic:pic>
+              </a:graphicData>
+            </a:graphic>
+          </wp:anchor>
+        </w:drawing>
       </w:r>
     </w:p>
     <w:p>
@@ -6287,7 +6316,10 @@
           <w:lang w:val="en-GB"/>
         </w:rPr>
       </w:pPr>
-      <w:r>
+    </w:p>
+    <w:p>
+      <w:pPr>
+        <w:spacing w:after="0"/>
         <w:rPr>
           <w:rFonts w:ascii="Calibri" w:hAnsi="Calibri" w:cs="Calibri"/>
           <w:b/>
@@ -6296,9 +6328,7 @@
           <w:szCs w:val="52"/>
           <w:lang w:val="en-GB"/>
         </w:rPr>
-        <w:lastRenderedPageBreak/>
-        <w:t>Introd</w:t>
-      </w:r>
+      </w:pPr>
       <w:r>
         <w:rPr>
           <w:rFonts w:ascii="Calibri" w:hAnsi="Calibri" w:cs="Calibri"/>
@@ -6308,7 +6338,494 @@
           <w:szCs w:val="52"/>
           <w:lang w:val="en-GB"/>
         </w:rPr>
+        <w:t>Contents</w:t>
+      </w:r>
+    </w:p>
+    <w:p>
+      <w:pPr>
+        <w:spacing w:after="0"/>
+        <w:rPr>
+          <w:rFonts w:ascii="Calibri" w:hAnsi="Calibri" w:cs="Calibri"/>
+          <w:b/>
+          <w:bCs/>
+          <w:sz w:val="52"/>
+          <w:szCs w:val="52"/>
+          <w:lang w:val="en-GB"/>
+        </w:rPr>
+      </w:pPr>
+    </w:p>
+    <w:p>
+      <w:pPr>
+        <w:spacing w:after="0"/>
+        <w:rPr>
+          <w:rFonts w:ascii="Calibri" w:hAnsi="Calibri" w:cs="Calibri"/>
+          <w:noProof/>
+          <w:lang w:val="en-GB"/>
+        </w:rPr>
+        <w:sectPr>
+          <w:footerReference w:type="default" r:id="rId10"/>
+          <w:pgSz w:w="11906" w:h="16838"/>
+          <w:pgMar w:top="1417" w:right="1134" w:bottom="1134" w:left="1134" w:header="708" w:footer="708" w:gutter="0"/>
+          <w:cols w:space="708"/>
+          <w:titlePg/>
+          <w:docGrid w:linePitch="360"/>
+        </w:sectPr>
+      </w:pPr>
+      <w:r>
+        <w:rPr>
+          <w:rFonts w:ascii="Calibri" w:hAnsi="Calibri" w:cs="Calibri"/>
+          <w:lang w:val="en-GB"/>
+        </w:rPr>
+        <w:fldChar w:fldCharType="begin"/>
+      </w:r>
+      <w:r>
+        <w:rPr>
+          <w:rFonts w:ascii="Calibri" w:hAnsi="Calibri" w:cs="Calibri"/>
+          <w:lang w:val="en-GB"/>
+        </w:rPr>
+        <w:instrText xml:space="preserve"> INDEX \e "</w:instrText>
+      </w:r>
+      <w:r>
+        <w:rPr>
+          <w:rFonts w:ascii="Calibri" w:hAnsi="Calibri" w:cs="Calibri"/>
+          <w:lang w:val="en-GB"/>
+        </w:rPr>
+        <w:tab/>
+        <w:instrText xml:space="preserve">" \c "1" \z "2057" </w:instrText>
+      </w:r>
+      <w:r>
+        <w:rPr>
+          <w:rFonts w:ascii="Calibri" w:hAnsi="Calibri" w:cs="Calibri"/>
+          <w:lang w:val="en-GB"/>
+        </w:rPr>
+        <w:fldChar w:fldCharType="separate"/>
+      </w:r>
+    </w:p>
+    <w:p>
+      <w:pPr>
+        <w:pStyle w:val="Indice1"/>
+        <w:tabs>
+          <w:tab w:val="right" w:leader="dot" w:pos="9628"/>
+        </w:tabs>
+        <w:rPr>
+          <w:bCs/>
+          <w:noProof/>
+        </w:rPr>
+      </w:pPr>
+      <w:r>
+        <w:rPr>
+          <w:rFonts w:ascii="Calibri" w:hAnsi="Calibri" w:cs="Calibri"/>
+          <w:b/>
+          <w:bCs/>
+          <w:noProof/>
+        </w:rPr>
+        <w:t>1 Introduction</w:t>
+      </w:r>
+      <w:r>
+        <w:rPr>
+          <w:noProof/>
+        </w:rPr>
+        <w:tab/>
+      </w:r>
+      <w:r>
+        <w:rPr>
+          <w:b/>
+          <w:bCs/>
+          <w:noProof/>
+        </w:rPr>
+        <w:t>3</w:t>
+      </w:r>
+    </w:p>
+    <w:p>
+      <w:pPr>
+        <w:pStyle w:val="Indice1"/>
+        <w:tabs>
+          <w:tab w:val="right" w:leader="dot" w:pos="9628"/>
+        </w:tabs>
+        <w:rPr>
+          <w:noProof/>
+        </w:rPr>
+      </w:pPr>
+      <w:r>
+        <w:rPr>
+          <w:b/>
+          <w:bCs/>
+          <w:noProof/>
+        </w:rPr>
+        <w:t>2 Attacks</w:t>
+      </w:r>
+      <w:r>
+        <w:rPr>
+          <w:noProof/>
+        </w:rPr>
+        <w:tab/>
+        <w:t>4</w:t>
+      </w:r>
+    </w:p>
+    <w:p>
+      <w:pPr>
+        <w:pStyle w:val="Indice2"/>
+        <w:tabs>
+          <w:tab w:val="right" w:leader="dot" w:pos="9628"/>
+        </w:tabs>
+        <w:rPr>
+          <w:iCs/>
+          <w:noProof/>
+        </w:rPr>
+      </w:pPr>
+      <w:r>
+        <w:rPr>
+          <w:noProof/>
+        </w:rPr>
+        <w:t>2.1 Physical Attack</w:t>
+      </w:r>
+      <w:r>
+        <w:rPr>
+          <w:noProof/>
+        </w:rPr>
+        <w:tab/>
+      </w:r>
+      <w:r>
+        <w:rPr>
+          <w:i/>
+          <w:iCs/>
+          <w:noProof/>
+        </w:rPr>
+        <w:t>4</w:t>
+      </w:r>
+    </w:p>
+    <w:p>
+      <w:pPr>
+        <w:pStyle w:val="Indice2"/>
+        <w:tabs>
+          <w:tab w:val="right" w:leader="dot" w:pos="9628"/>
+        </w:tabs>
+        <w:rPr>
+          <w:iCs/>
+          <w:noProof/>
+        </w:rPr>
+      </w:pPr>
+      <w:r>
+        <w:rPr>
+          <w:noProof/>
+        </w:rPr>
+        <w:t>2.2 Cyber Attack</w:t>
+      </w:r>
+      <w:r>
+        <w:rPr>
+          <w:noProof/>
+        </w:rPr>
+        <w:tab/>
+      </w:r>
+      <w:r>
+        <w:rPr>
+          <w:i/>
+          <w:iCs/>
+          <w:noProof/>
+        </w:rPr>
+        <w:t>6</w:t>
+      </w:r>
+    </w:p>
+    <w:p>
+      <w:pPr>
+        <w:pStyle w:val="Indice1"/>
+        <w:tabs>
+          <w:tab w:val="right" w:leader="dot" w:pos="9628"/>
+        </w:tabs>
+        <w:rPr>
+          <w:bCs/>
+          <w:noProof/>
+        </w:rPr>
+      </w:pPr>
+      <w:r>
+        <w:rPr>
+          <w:b/>
+          <w:bCs/>
+          <w:noProof/>
+        </w:rPr>
+        <w:t>3 Analysis</w:t>
+      </w:r>
+      <w:r>
+        <w:rPr>
+          <w:noProof/>
+        </w:rPr>
+        <w:tab/>
+      </w:r>
+      <w:r>
+        <w:rPr>
+          <w:b/>
+          <w:bCs/>
+          <w:noProof/>
+        </w:rPr>
+        <w:t>8</w:t>
+      </w:r>
+    </w:p>
+    <w:p>
+      <w:pPr>
+        <w:pStyle w:val="Indice2"/>
+        <w:tabs>
+          <w:tab w:val="right" w:leader="dot" w:pos="9628"/>
+        </w:tabs>
+        <w:rPr>
+          <w:noProof/>
+        </w:rPr>
+      </w:pPr>
+      <w:r>
+        <w:rPr>
+          <w:noProof/>
+        </w:rPr>
+        <w:t>3.1 Physical Attack</w:t>
+      </w:r>
+      <w:r>
+        <w:rPr>
+          <w:noProof/>
+        </w:rPr>
+        <w:tab/>
+        <w:t>8</w:t>
+      </w:r>
+    </w:p>
+    <w:p>
+      <w:pPr>
+        <w:pStyle w:val="Indice2"/>
+        <w:tabs>
+          <w:tab w:val="right" w:leader="dot" w:pos="9628"/>
+        </w:tabs>
+        <w:rPr>
+          <w:noProof/>
+        </w:rPr>
+      </w:pPr>
+      <w:r>
+        <w:rPr>
+          <w:noProof/>
+        </w:rPr>
+        <w:t>3.2 Cyber Attack</w:t>
+      </w:r>
+      <w:r>
+        <w:rPr>
+          <w:noProof/>
+        </w:rPr>
+        <w:tab/>
+        <w:t>9</w:t>
+      </w:r>
+    </w:p>
+    <w:p>
+      <w:pPr>
+        <w:pStyle w:val="Indice2"/>
+        <w:tabs>
+          <w:tab w:val="right" w:leader="dot" w:pos="9628"/>
+        </w:tabs>
+        <w:rPr>
+          <w:noProof/>
+        </w:rPr>
+      </w:pPr>
+      <w:r>
+        <w:rPr>
+          <w:noProof/>
+        </w:rPr>
+        <w:t>3.3 General Attack</w:t>
+      </w:r>
+      <w:r>
+        <w:rPr>
+          <w:noProof/>
+        </w:rPr>
+        <w:tab/>
+        <w:t>10</w:t>
+      </w:r>
+    </w:p>
+    <w:p>
+      <w:pPr>
+        <w:spacing w:after="0"/>
+        <w:rPr>
+          <w:rFonts w:ascii="Calibri" w:hAnsi="Calibri" w:cs="Calibri"/>
+          <w:noProof/>
+          <w:lang w:val="en-GB"/>
+        </w:rPr>
+        <w:sectPr>
+          <w:type w:val="continuous"/>
+          <w:pgSz w:w="11906" w:h="16838"/>
+          <w:pgMar w:top="1417" w:right="1134" w:bottom="1134" w:left="1134" w:header="708" w:footer="708" w:gutter="0"/>
+          <w:cols w:space="720"/>
+          <w:docGrid w:linePitch="360"/>
+        </w:sectPr>
+      </w:pPr>
+    </w:p>
+    <w:p>
+      <w:pPr>
+        <w:spacing w:after="0"/>
+        <w:rPr>
+          <w:rFonts w:ascii="Calibri" w:hAnsi="Calibri" w:cs="Calibri"/>
+          <w:lang w:val="en-GB"/>
+        </w:rPr>
+      </w:pPr>
+      <w:r>
+        <w:rPr>
+          <w:rFonts w:ascii="Calibri" w:hAnsi="Calibri" w:cs="Calibri"/>
+          <w:lang w:val="en-GB"/>
+        </w:rPr>
+        <w:fldChar w:fldCharType="end"/>
+      </w:r>
+    </w:p>
+    <w:p>
+      <w:pPr>
+        <w:spacing w:after="0"/>
+        <w:rPr>
+          <w:b/>
+          <w:bCs/>
+          <w:sz w:val="72"/>
+          <w:szCs w:val="72"/>
+          <w:lang w:val="en-GB"/>
+        </w:rPr>
+      </w:pPr>
+    </w:p>
+    <w:p>
+      <w:pPr>
+        <w:spacing w:after="0"/>
+        <w:rPr>
+          <w:b/>
+          <w:bCs/>
+          <w:sz w:val="72"/>
+          <w:szCs w:val="72"/>
+          <w:lang w:val="en-GB"/>
+        </w:rPr>
+      </w:pPr>
+    </w:p>
+    <w:p>
+      <w:pPr>
+        <w:spacing w:after="0"/>
+        <w:rPr>
+          <w:b/>
+          <w:bCs/>
+          <w:noProof/>
+          <w:sz w:val="72"/>
+          <w:szCs w:val="72"/>
+          <w:lang w:val="en-GB"/>
+        </w:rPr>
+      </w:pPr>
+    </w:p>
+    <w:p>
+      <w:pPr>
+        <w:spacing w:after="0"/>
+        <w:rPr>
+          <w:b/>
+          <w:bCs/>
+          <w:sz w:val="72"/>
+          <w:szCs w:val="72"/>
+          <w:lang w:val="en-GB"/>
+        </w:rPr>
+      </w:pPr>
+    </w:p>
+    <w:p>
+      <w:pPr>
+        <w:spacing w:after="0"/>
+        <w:rPr>
+          <w:b/>
+          <w:bCs/>
+          <w:sz w:val="72"/>
+          <w:szCs w:val="72"/>
+          <w:lang w:val="en-GB"/>
+        </w:rPr>
+      </w:pPr>
+    </w:p>
+    <w:p>
+      <w:pPr>
+        <w:spacing w:after="0"/>
+        <w:rPr>
+          <w:rFonts w:ascii="Calibri" w:hAnsi="Calibri" w:cs="Calibri"/>
+          <w:b/>
+          <w:bCs/>
+          <w:sz w:val="52"/>
+          <w:szCs w:val="52"/>
+          <w:lang w:val="en-GB"/>
+        </w:rPr>
+      </w:pPr>
+      <w:r>
+        <w:rPr>
+          <w:b/>
+          <w:bCs/>
+          <w:sz w:val="72"/>
+          <w:szCs w:val="72"/>
+          <w:lang w:val="en-GB"/>
+        </w:rPr>
+        <w:lastRenderedPageBreak/>
+        <w:t xml:space="preserve">1 </w:t>
+      </w:r>
+      <w:r>
+        <w:rPr>
+          <w:rFonts w:ascii="Calibri" w:hAnsi="Calibri" w:cs="Calibri"/>
+          <w:b/>
+          <w:bCs/>
+          <w:sz w:val="52"/>
+          <w:szCs w:val="52"/>
+          <w:lang w:val="en-GB"/>
+        </w:rPr>
+        <w:t>Introd</w:t>
+      </w:r>
+      <w:r>
+        <w:rPr>
+          <w:rFonts w:ascii="Calibri" w:hAnsi="Calibri" w:cs="Calibri"/>
+          <w:b/>
+          <w:bCs/>
+          <w:sz w:val="52"/>
+          <w:szCs w:val="52"/>
+          <w:lang w:val="en-GB"/>
+        </w:rPr>
         <w:t>uction</w:t>
+      </w:r>
+      <w:r>
+        <w:rPr>
+          <w:rFonts w:ascii="Calibri" w:hAnsi="Calibri" w:cs="Calibri"/>
+          <w:b/>
+          <w:bCs/>
+          <w:sz w:val="52"/>
+          <w:szCs w:val="52"/>
+          <w:lang w:val="en-GB"/>
+        </w:rPr>
+        <w:fldChar w:fldCharType="begin"/>
+      </w:r>
+      <w:r>
+        <w:rPr>
+          <w:lang w:val="en-GB"/>
+        </w:rPr>
+        <w:instrText xml:space="preserve"> XE "</w:instrText>
+      </w:r>
+      <w:r>
+        <w:rPr>
+          <w:rFonts w:ascii="Calibri" w:hAnsi="Calibri" w:cs="Calibri"/>
+          <w:b/>
+          <w:bCs/>
+          <w:sz w:val="52"/>
+          <w:szCs w:val="52"/>
+          <w:lang w:val="en-GB"/>
+        </w:rPr>
+        <w:instrText>1 I</w:instrText>
+      </w:r>
+      <w:r>
+        <w:rPr>
+          <w:rFonts w:ascii="Calibri" w:hAnsi="Calibri" w:cs="Calibri"/>
+          <w:b/>
+          <w:bCs/>
+          <w:sz w:val="52"/>
+          <w:szCs w:val="52"/>
+          <w:lang w:val="en-GB"/>
+        </w:rPr>
+        <w:instrText>ntroduction</w:instrText>
+      </w:r>
+      <w:r>
+        <w:rPr>
+          <w:lang w:val="en-GB"/>
+        </w:rPr>
+        <w:instrText xml:space="preserve">" \b </w:instrText>
+      </w:r>
+      <w:r>
+        <w:rPr>
+          <w:rFonts w:ascii="Calibri" w:hAnsi="Calibri" w:cs="Calibri"/>
+          <w:b/>
+          <w:bCs/>
+          <w:sz w:val="52"/>
+          <w:szCs w:val="52"/>
+          <w:lang w:val="en-GB"/>
+        </w:rPr>
+        <w:fldChar w:fldCharType="end"/>
       </w:r>
       <w:r>
         <w:rPr>
@@ -6817,6 +7334,7 @@
         <w:spacing w:after="0"/>
         <w:rPr>
           <w:rFonts w:ascii="Calibri" w:hAnsi="Calibri" w:cs="Calibri"/>
+          <w:lang w:val="en-GB"/>
         </w:rPr>
       </w:pPr>
       <w:r>
@@ -6871,96 +7389,21 @@
       <w:r>
         <w:rPr>
           <w:rFonts w:ascii="Calibri" w:hAnsi="Calibri" w:cs="Calibri"/>
-        </w:rPr>
-        <w:t xml:space="preserve">We </w:t>
-      </w:r>
-      <w:proofErr w:type="spellStart"/>
+          <w:lang w:val="en-GB"/>
+        </w:rPr>
+        <w:t>We have identified two main types of attacker</w:t>
+      </w:r>
       <w:r>
         <w:rPr>
           <w:rFonts w:ascii="Calibri" w:hAnsi="Calibri" w:cs="Calibri"/>
-        </w:rPr>
-        <w:t>have</w:t>
-      </w:r>
-      <w:proofErr w:type="spellEnd"/>
+          <w:lang w:val="en-GB"/>
+        </w:rPr>
+        <w:t>s</w:t>
+      </w:r>
       <w:r>
         <w:rPr>
           <w:rFonts w:ascii="Calibri" w:hAnsi="Calibri" w:cs="Calibri"/>
-        </w:rPr>
-        <w:t xml:space="preserve"> </w:t>
-      </w:r>
-      <w:proofErr w:type="spellStart"/>
-      <w:r>
-        <w:rPr>
-          <w:rFonts w:ascii="Calibri" w:hAnsi="Calibri" w:cs="Calibri"/>
-        </w:rPr>
-        <w:t>identified</w:t>
-      </w:r>
-      <w:proofErr w:type="spellEnd"/>
-      <w:r>
-        <w:rPr>
-          <w:rFonts w:ascii="Calibri" w:hAnsi="Calibri" w:cs="Calibri"/>
-        </w:rPr>
-        <w:t xml:space="preserve"> </w:t>
-      </w:r>
-      <w:proofErr w:type="spellStart"/>
-      <w:r>
-        <w:rPr>
-          <w:rFonts w:ascii="Calibri" w:hAnsi="Calibri" w:cs="Calibri"/>
-        </w:rPr>
-        <w:t>two</w:t>
-      </w:r>
-      <w:proofErr w:type="spellEnd"/>
-      <w:r>
-        <w:rPr>
-          <w:rFonts w:ascii="Calibri" w:hAnsi="Calibri" w:cs="Calibri"/>
-        </w:rPr>
-        <w:t xml:space="preserve"> </w:t>
-      </w:r>
-      <w:proofErr w:type="spellStart"/>
-      <w:r>
-        <w:rPr>
-          <w:rFonts w:ascii="Calibri" w:hAnsi="Calibri" w:cs="Calibri"/>
-        </w:rPr>
-        <w:t>main</w:t>
-      </w:r>
-      <w:proofErr w:type="spellEnd"/>
-      <w:r>
-        <w:rPr>
-          <w:rFonts w:ascii="Calibri" w:hAnsi="Calibri" w:cs="Calibri"/>
-        </w:rPr>
-        <w:t xml:space="preserve"> </w:t>
-      </w:r>
-      <w:proofErr w:type="spellStart"/>
-      <w:r>
-        <w:rPr>
-          <w:rFonts w:ascii="Calibri" w:hAnsi="Calibri" w:cs="Calibri"/>
-        </w:rPr>
-        <w:t>types</w:t>
-      </w:r>
-      <w:proofErr w:type="spellEnd"/>
-      <w:r>
-        <w:rPr>
-          <w:rFonts w:ascii="Calibri" w:hAnsi="Calibri" w:cs="Calibri"/>
-        </w:rPr>
-        <w:t xml:space="preserve"> of </w:t>
-      </w:r>
-      <w:proofErr w:type="spellStart"/>
-      <w:r>
-        <w:rPr>
-          <w:rFonts w:ascii="Calibri" w:hAnsi="Calibri" w:cs="Calibri"/>
-        </w:rPr>
-        <w:t>attacker</w:t>
-      </w:r>
-      <w:r>
-        <w:rPr>
-          <w:rFonts w:ascii="Calibri" w:hAnsi="Calibri" w:cs="Calibri"/>
-        </w:rPr>
-        <w:t>s</w:t>
-      </w:r>
-      <w:proofErr w:type="spellEnd"/>
-      <w:r>
-        <w:rPr>
-          <w:rFonts w:ascii="Calibri" w:hAnsi="Calibri" w:cs="Calibri"/>
+          <w:lang w:val="en-GB"/>
         </w:rPr>
         <w:t>:</w:t>
       </w:r>
@@ -7132,7 +7575,16 @@
           <w:rFonts w:ascii="Calibri" w:hAnsi="Calibri" w:cs="Calibri"/>
           <w:lang w:val="en-GB"/>
         </w:rPr>
-        <w:t xml:space="preserve"> cameras, alarms and secure guards. </w:t>
+        <w:t xml:space="preserve"> cameras, </w:t>
+      </w:r>
+      <w:bookmarkStart w:id="0" w:name="_GoBack"/>
+      <w:bookmarkEnd w:id="0"/>
+      <w:r>
+        <w:rPr>
+          <w:rFonts w:ascii="Calibri" w:hAnsi="Calibri" w:cs="Calibri"/>
+          <w:lang w:val="en-GB"/>
+        </w:rPr>
+        <w:t xml:space="preserve">alarms and secure guards. </w:t>
       </w:r>
       <w:r>
         <w:rPr>
@@ -7240,7 +7692,7 @@
           <w:noProof/>
         </w:rPr>
         <w:drawing>
-          <wp:anchor distT="0" distB="0" distL="114300" distR="114300" simplePos="0" relativeHeight="251672576" behindDoc="0" locked="0" layoutInCell="1" allowOverlap="1">
+          <wp:anchor distT="0" distB="0" distL="114300" distR="114300" simplePos="0" relativeHeight="251671552" behindDoc="0" locked="0" layoutInCell="1" allowOverlap="1">
             <wp:simplePos x="0" y="0"/>
             <wp:positionH relativeFrom="margin">
               <wp:align>center</wp:align>
@@ -7263,7 +7715,7 @@
                     <pic:cNvPicPr/>
                   </pic:nvPicPr>
                   <pic:blipFill>
-                    <a:blip r:embed="rId8">
+                    <a:blip r:embed="rId11">
                       <a:extLst>
                         <a:ext uri="{28A0092B-C50C-407E-A947-70E740481C1C}">
                           <a14:useLocalDpi xmlns:a14="http://schemas.microsoft.com/office/drawing/2010/main" val="0"/>
@@ -7319,10 +7771,18 @@
           <w:lang w:val="en-GB"/>
         </w:rPr>
       </w:pPr>
-    </w:p>
-    <w:p>
-      <w:pPr>
-        <w:spacing w:after="0"/>
+      <w:r>
+        <w:rPr>
+          <w:b/>
+          <w:bCs/>
+          <w:sz w:val="72"/>
+          <w:szCs w:val="72"/>
+          <w:lang w:val="en-GB"/>
+        </w:rPr>
+        <w:lastRenderedPageBreak/>
+        <w:t xml:space="preserve">2 </w:t>
+      </w:r>
+      <w:r>
         <w:rPr>
           <w:b/>
           <w:bCs/>
@@ -7330,7 +7790,8 @@
           <w:szCs w:val="52"/>
           <w:lang w:val="en-GB"/>
         </w:rPr>
-      </w:pPr>
+        <w:t>Attacks</w:t>
+      </w:r>
       <w:r>
         <w:rPr>
           <w:b/>
@@ -7339,8 +7800,43 @@
           <w:szCs w:val="52"/>
           <w:lang w:val="en-GB"/>
         </w:rPr>
-        <w:lastRenderedPageBreak/>
-        <w:t>Attacks</w:t>
+        <w:fldChar w:fldCharType="begin"/>
+      </w:r>
+      <w:r>
+        <w:instrText xml:space="preserve"> XE "</w:instrText>
+      </w:r>
+      <w:r>
+        <w:rPr>
+          <w:b/>
+          <w:bCs/>
+          <w:sz w:val="52"/>
+          <w:szCs w:val="52"/>
+          <w:lang w:val="en-GB"/>
+        </w:rPr>
+        <w:instrText>2 A</w:instrText>
+      </w:r>
+      <w:r>
+        <w:rPr>
+          <w:b/>
+          <w:bCs/>
+          <w:sz w:val="52"/>
+          <w:szCs w:val="52"/>
+          <w:lang w:val="en-GB"/>
+        </w:rPr>
+        <w:instrText>ttacks</w:instrText>
+      </w:r>
+      <w:r>
+        <w:instrText xml:space="preserve">" </w:instrText>
+      </w:r>
+      <w:r>
+        <w:rPr>
+          <w:b/>
+          <w:bCs/>
+          <w:sz w:val="52"/>
+          <w:szCs w:val="52"/>
+          <w:lang w:val="en-GB"/>
+        </w:rPr>
+        <w:fldChar w:fldCharType="end"/>
       </w:r>
     </w:p>
     <w:p>
@@ -7398,9 +7894,11 @@
       <w:r>
         <w:rPr>
           <w:noProof/>
+          <w:sz w:val="60"/>
+          <w:szCs w:val="60"/>
         </w:rPr>
         <w:drawing>
-          <wp:anchor distT="0" distB="0" distL="114300" distR="114300" simplePos="0" relativeHeight="251673600" behindDoc="0" locked="0" layoutInCell="1" allowOverlap="1">
+          <wp:anchor distT="0" distB="0" distL="114300" distR="114300" simplePos="0" relativeHeight="251672576" behindDoc="0" locked="0" layoutInCell="1" allowOverlap="1">
             <wp:simplePos x="0" y="0"/>
             <wp:positionH relativeFrom="margin">
               <wp:posOffset>3051810</wp:posOffset>
@@ -7423,7 +7921,7 @@
                     <pic:cNvPicPr/>
                   </pic:nvPicPr>
                   <pic:blipFill>
-                    <a:blip r:embed="rId9" cstate="print">
+                    <a:blip r:embed="rId12" cstate="print">
                       <a:extLst>
                         <a:ext uri="{28A0092B-C50C-407E-A947-70E740481C1C}">
                           <a14:useLocalDpi xmlns:a14="http://schemas.microsoft.com/office/drawing/2010/main" val="0"/>
@@ -7459,11 +7957,21 @@
         <w:rPr>
           <w:b/>
           <w:bCs/>
+          <w:sz w:val="60"/>
+          <w:szCs w:val="60"/>
+          <w:lang w:val="en-GB"/>
+        </w:rPr>
+        <w:t>2.1</w:t>
+      </w:r>
+      <w:r>
+        <w:rPr>
+          <w:b/>
+          <w:bCs/>
           <w:sz w:val="40"/>
           <w:szCs w:val="40"/>
           <w:lang w:val="en-GB"/>
         </w:rPr>
-        <w:t>Physical</w:t>
+        <w:t xml:space="preserve"> </w:t>
       </w:r>
       <w:r>
         <w:rPr>
@@ -7473,7 +7981,78 @@
           <w:szCs w:val="40"/>
           <w:lang w:val="en-GB"/>
         </w:rPr>
+        <w:t>Physical</w:t>
+      </w:r>
+      <w:r>
+        <w:rPr>
+          <w:b/>
+          <w:bCs/>
+          <w:sz w:val="40"/>
+          <w:szCs w:val="40"/>
+          <w:lang w:val="en-GB"/>
+        </w:rPr>
         <w:t xml:space="preserve"> Attack</w:t>
+      </w:r>
+      <w:r>
+        <w:rPr>
+          <w:b/>
+          <w:bCs/>
+          <w:sz w:val="40"/>
+          <w:szCs w:val="40"/>
+          <w:lang w:val="en-GB"/>
+        </w:rPr>
+        <w:fldChar w:fldCharType="begin"/>
+      </w:r>
+      <w:r>
+        <w:instrText xml:space="preserve"> XE "</w:instrText>
+      </w:r>
+      <w:r>
+        <w:rPr>
+          <w:b/>
+          <w:bCs/>
+          <w:sz w:val="40"/>
+          <w:szCs w:val="40"/>
+          <w:lang w:val="en-GB"/>
+        </w:rPr>
+        <w:instrText>2 A</w:instrText>
+      </w:r>
+      <w:r>
+        <w:rPr>
+          <w:b/>
+          <w:bCs/>
+          <w:sz w:val="40"/>
+          <w:szCs w:val="40"/>
+          <w:lang w:val="en-GB"/>
+        </w:rPr>
+        <w:instrText>ttacks</w:instrText>
+      </w:r>
+      <w:r>
+        <w:rPr>
+          <w:b/>
+          <w:bCs/>
+          <w:sz w:val="40"/>
+          <w:szCs w:val="40"/>
+        </w:rPr>
+        <w:instrText>:</w:instrText>
+      </w:r>
+      <w:r>
+        <w:instrText>2.1 P</w:instrText>
+      </w:r>
+      <w:r>
+        <w:instrText>hysical Attack</w:instrText>
+      </w:r>
+      <w:r>
+        <w:instrText xml:space="preserve">" \i </w:instrText>
+      </w:r>
+      <w:r>
+        <w:rPr>
+          <w:b/>
+          <w:bCs/>
+          <w:sz w:val="40"/>
+          <w:szCs w:val="40"/>
+          <w:lang w:val="en-GB"/>
+        </w:rPr>
+        <w:fldChar w:fldCharType="end"/>
       </w:r>
     </w:p>
     <w:p>
@@ -7983,8 +8562,6 @@
         </w:rPr>
         <w:t xml:space="preserve"> the alarms secure system to disable it. </w:t>
       </w:r>
-      <w:bookmarkStart w:id="0" w:name="_GoBack"/>
-      <w:bookmarkEnd w:id="0"/>
     </w:p>
     <w:p>
       <w:pPr>
@@ -9953,13 +10530,13 @@
           <w:b/>
           <w:bCs/>
           <w:noProof/>
-          <w:sz w:val="28"/>
-          <w:szCs w:val="28"/>
+          <w:sz w:val="60"/>
+          <w:szCs w:val="60"/>
           <w:lang w:val="en-GB"/>
         </w:rPr>
         <w:lastRenderedPageBreak/>
         <w:drawing>
-          <wp:anchor distT="0" distB="0" distL="114300" distR="114300" simplePos="0" relativeHeight="251678720" behindDoc="0" locked="0" layoutInCell="1" allowOverlap="1">
+          <wp:anchor distT="0" distB="0" distL="114300" distR="114300" simplePos="0" relativeHeight="251677696" behindDoc="0" locked="0" layoutInCell="1" allowOverlap="1">
             <wp:simplePos x="0" y="0"/>
             <wp:positionH relativeFrom="margin">
               <wp:posOffset>2732739</wp:posOffset>
@@ -9982,7 +10559,7 @@
                     <pic:cNvPicPr/>
                   </pic:nvPicPr>
                   <pic:blipFill rotWithShape="1">
-                    <a:blip r:embed="rId10" cstate="print">
+                    <a:blip r:embed="rId13" cstate="print">
                       <a:extLst>
                         <a:ext uri="{28A0092B-C50C-407E-A947-70E740481C1C}">
                           <a14:useLocalDpi xmlns:a14="http://schemas.microsoft.com/office/drawing/2010/main" val="0"/>
@@ -10025,11 +10602,92 @@
         <w:rPr>
           <w:b/>
           <w:bCs/>
+          <w:sz w:val="60"/>
+          <w:szCs w:val="60"/>
+          <w:lang w:val="en-GB"/>
+        </w:rPr>
+        <w:t>2.2</w:t>
+      </w:r>
+      <w:r>
+        <w:rPr>
+          <w:b/>
+          <w:bCs/>
           <w:sz w:val="40"/>
           <w:szCs w:val="40"/>
           <w:lang w:val="en-GB"/>
         </w:rPr>
+        <w:t xml:space="preserve"> </w:t>
+      </w:r>
+      <w:r>
+        <w:rPr>
+          <w:b/>
+          <w:bCs/>
+          <w:sz w:val="40"/>
+          <w:szCs w:val="40"/>
+          <w:lang w:val="en-GB"/>
+        </w:rPr>
         <w:t>Cyber Attack</w:t>
+      </w:r>
+      <w:r>
+        <w:rPr>
+          <w:b/>
+          <w:bCs/>
+          <w:sz w:val="40"/>
+          <w:szCs w:val="40"/>
+          <w:lang w:val="en-GB"/>
+        </w:rPr>
+        <w:fldChar w:fldCharType="begin"/>
+      </w:r>
+      <w:r>
+        <w:instrText xml:space="preserve"> XE "</w:instrText>
+      </w:r>
+      <w:r>
+        <w:rPr>
+          <w:b/>
+          <w:bCs/>
+          <w:sz w:val="40"/>
+          <w:szCs w:val="40"/>
+          <w:lang w:val="en-GB"/>
+        </w:rPr>
+        <w:instrText>2 A</w:instrText>
+      </w:r>
+      <w:r>
+        <w:rPr>
+          <w:b/>
+          <w:bCs/>
+          <w:sz w:val="40"/>
+          <w:szCs w:val="40"/>
+          <w:lang w:val="en-GB"/>
+        </w:rPr>
+        <w:instrText>ttacks</w:instrText>
+      </w:r>
+      <w:r>
+        <w:rPr>
+          <w:b/>
+          <w:bCs/>
+          <w:sz w:val="40"/>
+          <w:szCs w:val="40"/>
+        </w:rPr>
+        <w:instrText>:</w:instrText>
+      </w:r>
+      <w:r>
+        <w:instrText>2.2 C</w:instrText>
+      </w:r>
+      <w:r>
+        <w:instrText>yber Attack</w:instrText>
+      </w:r>
+      <w:r>
+        <w:instrText xml:space="preserve">" \i </w:instrText>
+      </w:r>
+      <w:r>
+        <w:rPr>
+          <w:b/>
+          <w:bCs/>
+          <w:sz w:val="40"/>
+          <w:szCs w:val="40"/>
+          <w:lang w:val="en-GB"/>
+        </w:rPr>
+        <w:fldChar w:fldCharType="end"/>
       </w:r>
     </w:p>
     <w:p>
@@ -10097,7 +10755,23 @@
           <w:szCs w:val="20"/>
           <w:lang w:val="en-GB"/>
         </w:rPr>
-        <w:t>. The money obtained are limited by the limitation of online transactions but the attacks have very low probabilities that the attacker will be identified.</w:t>
+        <w:t xml:space="preserve">. The money obtained are </w:t>
+      </w:r>
+      <w:r>
+        <w:rPr>
+          <w:sz w:val="20"/>
+          <w:szCs w:val="20"/>
+          <w:lang w:val="en-GB"/>
+        </w:rPr>
+        <w:t xml:space="preserve">reduced </w:t>
+      </w:r>
+      <w:r>
+        <w:rPr>
+          <w:sz w:val="20"/>
+          <w:szCs w:val="20"/>
+          <w:lang w:val="en-GB"/>
+        </w:rPr>
+        <w:t>by the limitation of online transactions but the attacks have very low probabilities that the attacker will be identified.</w:t>
       </w:r>
       <w:r>
         <w:rPr>
@@ -11111,7 +11785,6 @@
           <w:b/>
           <w:bCs/>
         </w:rPr>
-        <w:lastRenderedPageBreak/>
         <w:t>Cyber Attack</w:t>
       </w:r>
     </w:p>
@@ -11133,6 +11806,7 @@
           <w:bCs/>
           <w:lang w:val="en-GB"/>
         </w:rPr>
+        <w:lastRenderedPageBreak/>
         <w:t>Preconditions</w:t>
       </w:r>
       <w:r>
@@ -12727,6 +13401,16 @@
     <w:p>
       <w:pPr>
         <w:pStyle w:val="Paragrafoelenco"/>
+        <w:spacing w:after="0"/>
+        <w:ind w:left="1440"/>
+        <w:rPr>
+          <w:lang w:val="en-GB"/>
+        </w:rPr>
+      </w:pPr>
+    </w:p>
+    <w:p>
+      <w:pPr>
+        <w:pStyle w:val="Paragrafoelenco"/>
         <w:numPr>
           <w:ilvl w:val="0"/>
           <w:numId w:val="3"/>
@@ -13078,6 +13762,52 @@
         </w:rPr>
         <w:t xml:space="preserve"> Analysis</w:t>
       </w:r>
+      <w:r>
+        <w:rPr>
+          <w:b/>
+          <w:bCs/>
+          <w:sz w:val="52"/>
+          <w:szCs w:val="52"/>
+          <w:lang w:val="en-GB"/>
+        </w:rPr>
+        <w:fldChar w:fldCharType="begin"/>
+      </w:r>
+      <w:r>
+        <w:instrText xml:space="preserve"> XE "</w:instrText>
+      </w:r>
+      <w:r>
+        <w:rPr>
+          <w:b/>
+          <w:bCs/>
+          <w:sz w:val="72"/>
+          <w:szCs w:val="72"/>
+          <w:lang w:val="en-GB"/>
+        </w:rPr>
+        <w:instrText>3</w:instrText>
+      </w:r>
+      <w:r>
+        <w:rPr>
+          <w:b/>
+          <w:bCs/>
+          <w:sz w:val="52"/>
+          <w:szCs w:val="52"/>
+          <w:lang w:val="en-GB"/>
+        </w:rPr>
+        <w:instrText xml:space="preserve"> Analysis</w:instrText>
+      </w:r>
+      <w:r>
+        <w:instrText xml:space="preserve">" \b </w:instrText>
+      </w:r>
+      <w:r>
+        <w:rPr>
+          <w:b/>
+          <w:bCs/>
+          <w:sz w:val="52"/>
+          <w:szCs w:val="52"/>
+          <w:lang w:val="en-GB"/>
+        </w:rPr>
+        <w:fldChar w:fldCharType="end"/>
+      </w:r>
     </w:p>
     <w:p>
       <w:pPr>
@@ -13169,6 +13899,38 @@
           <w:lang w:val="en-GB"/>
         </w:rPr>
         <w:t>Physical Attack</w:t>
+      </w:r>
+      <w:r>
+        <w:rPr>
+          <w:b/>
+          <w:bCs/>
+          <w:sz w:val="40"/>
+          <w:szCs w:val="40"/>
+          <w:lang w:val="en-GB"/>
+        </w:rPr>
+        <w:fldChar w:fldCharType="begin"/>
+      </w:r>
+      <w:r>
+        <w:instrText xml:space="preserve"> XE "</w:instrText>
+      </w:r>
+      <w:r>
+        <w:instrText>3 Analysis:</w:instrText>
+      </w:r>
+      <w:r>
+        <w:instrText>3.1 Physical Attack</w:instrText>
+      </w:r>
+      <w:r>
+        <w:instrText xml:space="preserve">" </w:instrText>
+      </w:r>
+      <w:r>
+        <w:rPr>
+          <w:b/>
+          <w:bCs/>
+          <w:sz w:val="40"/>
+          <w:szCs w:val="40"/>
+          <w:lang w:val="en-GB"/>
+        </w:rPr>
+        <w:fldChar w:fldCharType="end"/>
       </w:r>
     </w:p>
     <w:p>
@@ -13224,21 +13986,19 @@
         <w:rPr>
           <w:lang w:val="en-GB"/>
         </w:rPr>
-        <w:t xml:space="preserve">: the </w:t>
-      </w:r>
-      <w:proofErr w:type="spellStart"/>
-      <w:r>
-        <w:rPr>
-          <w:lang w:val="en-GB"/>
-        </w:rPr>
-        <w:t>bank’alarms</w:t>
-      </w:r>
-      <w:proofErr w:type="spellEnd"/>
-      <w:r>
-        <w:rPr>
-          <w:lang w:val="en-GB"/>
-        </w:rPr>
-        <w:t xml:space="preserve"> has been disabled</w:t>
+        <w:t>: the bank</w:t>
+      </w:r>
+      <w:r>
+        <w:rPr>
+          <w:lang w:val="en-GB"/>
+        </w:rPr>
+        <w:t xml:space="preserve"> </w:t>
+      </w:r>
+      <w:r>
+        <w:rPr>
+          <w:lang w:val="en-GB"/>
+        </w:rPr>
+        <w:t>alarms has been disabled</w:t>
       </w:r>
     </w:p>
     <w:p>
@@ -13267,7 +14027,7 @@
         <w:rPr>
           <w:lang w:val="en-GB"/>
         </w:rPr>
-        <w:t>: the bank’ cameras has been violated</w:t>
+        <w:t>: the bank cameras has been violated</w:t>
       </w:r>
     </w:p>
     <w:p>
@@ -13296,7 +14056,7 @@
         <w:rPr>
           <w:lang w:val="en-GB"/>
         </w:rPr>
-        <w:t>: the bank’ guards routines has been tampered</w:t>
+        <w:t>: the bank guards routines has been tampered</w:t>
       </w:r>
     </w:p>
     <w:p>
@@ -13354,7 +14114,7 @@
           <w:lang w:val="en-GB"/>
         </w:rPr>
         <w:drawing>
-          <wp:anchor distT="0" distB="0" distL="114300" distR="114300" simplePos="0" relativeHeight="251680768" behindDoc="0" locked="0" layoutInCell="1" allowOverlap="1" wp14:anchorId="2C8E68C5" wp14:editId="6E56150C">
+          <wp:anchor distT="0" distB="0" distL="114300" distR="114300" simplePos="0" relativeHeight="251679744" behindDoc="0" locked="0" layoutInCell="1" allowOverlap="1" wp14:anchorId="2C8E68C5" wp14:editId="6E56150C">
             <wp:simplePos x="0" y="0"/>
             <wp:positionH relativeFrom="margin">
               <wp:align>center</wp:align>
@@ -13377,7 +14137,7 @@
                     <pic:cNvPicPr/>
                   </pic:nvPicPr>
                   <pic:blipFill rotWithShape="1">
-                    <a:blip r:embed="rId11" cstate="print">
+                    <a:blip r:embed="rId14" cstate="print">
                       <a:extLst>
                         <a:ext uri="{28A0092B-C50C-407E-A947-70E740481C1C}">
                           <a14:useLocalDpi xmlns:a14="http://schemas.microsoft.com/office/drawing/2010/main" val="0"/>
@@ -13625,6 +14385,38 @@
         </w:rPr>
         <w:t xml:space="preserve"> Attack</w:t>
       </w:r>
+      <w:r>
+        <w:rPr>
+          <w:b/>
+          <w:bCs/>
+          <w:sz w:val="40"/>
+          <w:szCs w:val="40"/>
+          <w:lang w:val="en-GB"/>
+        </w:rPr>
+        <w:fldChar w:fldCharType="begin"/>
+      </w:r>
+      <w:r>
+        <w:instrText xml:space="preserve"> XE "</w:instrText>
+      </w:r>
+      <w:r>
+        <w:instrText>3 Analysis:</w:instrText>
+      </w:r>
+      <w:r>
+        <w:instrText>3.2 Cyber Attack</w:instrText>
+      </w:r>
+      <w:r>
+        <w:instrText xml:space="preserve">" </w:instrText>
+      </w:r>
+      <w:r>
+        <w:rPr>
+          <w:b/>
+          <w:bCs/>
+          <w:sz w:val="40"/>
+          <w:szCs w:val="40"/>
+          <w:lang w:val="en-GB"/>
+        </w:rPr>
+        <w:fldChar w:fldCharType="end"/>
+      </w:r>
     </w:p>
     <w:p>
       <w:pPr>
@@ -13930,7 +14722,7 @@
           <w:lang w:val="en-GB"/>
         </w:rPr>
         <w:drawing>
-          <wp:anchor distT="0" distB="0" distL="114300" distR="114300" simplePos="0" relativeHeight="251681792" behindDoc="0" locked="0" layoutInCell="1" allowOverlap="1" wp14:anchorId="77725223" wp14:editId="77C5EE64">
+          <wp:anchor distT="0" distB="0" distL="114300" distR="114300" simplePos="0" relativeHeight="251680768" behindDoc="0" locked="0" layoutInCell="1" allowOverlap="1" wp14:anchorId="77725223" wp14:editId="77C5EE64">
             <wp:simplePos x="0" y="0"/>
             <wp:positionH relativeFrom="margin">
               <wp:align>left</wp:align>
@@ -13953,7 +14745,7 @@
                     <pic:cNvPicPr/>
                   </pic:nvPicPr>
                   <pic:blipFill rotWithShape="1">
-                    <a:blip r:embed="rId12" cstate="print">
+                    <a:blip r:embed="rId15" cstate="print">
                       <a:extLst>
                         <a:ext uri="{28A0092B-C50C-407E-A947-70E740481C1C}">
                           <a14:useLocalDpi xmlns:a14="http://schemas.microsoft.com/office/drawing/2010/main" val="0"/>
@@ -14039,7 +14831,19 @@
         <w:rPr>
           <w:lang w:val="en-GB"/>
         </w:rPr>
-        <w:t xml:space="preserve">his has perfectly sense because is a simple attack based on an element(the men) that can’t be controlled or “configured”. Even if the probability of success is low the benefits of not been identified and the low cost of the attack make the phishing a serious problem for a bank. </w:t>
+        <w:t>his has perfectly sense because is a simple attack based on an element(the men) that can’t be controlled or “configured”. Even if the probability of success is low the benefits of not been identified and the low cost of the attack make</w:t>
+      </w:r>
+      <w:r>
+        <w:rPr>
+          <w:lang w:val="en-GB"/>
+        </w:rPr>
+        <w:t>s</w:t>
+      </w:r>
+      <w:r>
+        <w:rPr>
+          <w:lang w:val="en-GB"/>
+        </w:rPr>
+        <w:t xml:space="preserve"> the phishing a serious problem for a bank. </w:t>
       </w:r>
     </w:p>
     <w:p>
@@ -14122,6 +14926,44 @@
           <w:lang w:val="en-GB"/>
         </w:rPr>
         <w:t xml:space="preserve"> Attack</w:t>
+      </w:r>
+      <w:r>
+        <w:rPr>
+          <w:b/>
+          <w:bCs/>
+          <w:sz w:val="40"/>
+          <w:szCs w:val="40"/>
+          <w:lang w:val="en-GB"/>
+        </w:rPr>
+        <w:fldChar w:fldCharType="begin"/>
+      </w:r>
+      <w:r>
+        <w:instrText xml:space="preserve"> XE "</w:instrText>
+      </w:r>
+      <w:r>
+        <w:instrText>3 A</w:instrText>
+      </w:r>
+      <w:r>
+        <w:instrText>nalysis</w:instrText>
+      </w:r>
+      <w:r>
+        <w:instrText>:</w:instrText>
+      </w:r>
+      <w:r>
+        <w:instrText>3.3 General Attack</w:instrText>
+      </w:r>
+      <w:r>
+        <w:instrText xml:space="preserve">" </w:instrText>
+      </w:r>
+      <w:r>
+        <w:rPr>
+          <w:b/>
+          <w:bCs/>
+          <w:sz w:val="40"/>
+          <w:szCs w:val="40"/>
+          <w:lang w:val="en-GB"/>
+        </w:rPr>
+        <w:fldChar w:fldCharType="end"/>
       </w:r>
     </w:p>
     <w:p>
@@ -14444,8 +15286,6 @@
         </w:numPr>
         <w:spacing w:after="0"/>
         <w:rPr>
-          <w:b/>
-          <w:bCs/>
           <w:sz w:val="24"/>
           <w:szCs w:val="24"/>
           <w:lang w:val="en-GB"/>
@@ -14467,7 +15307,13 @@
           <w:bCs/>
           <w:lang w:val="en-GB"/>
         </w:rPr>
-        <w:t>: money has been stolen from the vault</w:t>
+        <w:t xml:space="preserve">: </w:t>
+      </w:r>
+      <w:r>
+        <w:rPr>
+          <w:lang w:val="en-GB"/>
+        </w:rPr>
+        <w:t>money has been stolen from the vault</w:t>
       </w:r>
     </w:p>
     <w:p>
@@ -14709,7 +15555,7 @@
                     <pic:cNvPicPr/>
                   </pic:nvPicPr>
                   <pic:blipFill>
-                    <a:blip r:embed="rId13" cstate="print">
+                    <a:blip r:embed="rId16" cstate="print">
                       <a:extLst>
                         <a:ext uri="{28A0092B-C50C-407E-A947-70E740481C1C}">
                           <a14:useLocalDpi xmlns:a14="http://schemas.microsoft.com/office/drawing/2010/main" val="0"/>
@@ -14832,9 +15678,11 @@
       </w:pPr>
     </w:p>
     <w:sectPr>
+      <w:type w:val="continuous"/>
       <w:pgSz w:w="11906" w:h="16838"/>
       <w:pgMar w:top="1417" w:right="1134" w:bottom="1134" w:left="1134" w:header="708" w:footer="708" w:gutter="0"/>
       <w:cols w:space="708"/>
+      <w:titlePg/>
       <w:docGrid w:linePitch="360"/>
     </w:sectPr>
   </w:body>
@@ -14864,6 +15712,356 @@
     </w:p>
   </w:endnote>
 </w:endnotes>
+</file>
+
+<file path=word/footer1.xml><?xml version="1.0" encoding="utf-8"?>
+<w:ftr xmlns:wpc="http://schemas.microsoft.com/office/word/2010/wordprocessingCanvas" xmlns:cx="http://schemas.microsoft.com/office/drawing/2014/chartex" xmlns:cx1="http://schemas.microsoft.com/office/drawing/2015/9/8/chartex" xmlns:cx2="http://schemas.microsoft.com/office/drawing/2015/10/21/chartex" xmlns:cx3="http://schemas.microsoft.com/office/drawing/2016/5/9/chartex" xmlns:cx4="http://schemas.microsoft.com/office/drawing/2016/5/10/chartex" xmlns:cx5="http://schemas.microsoft.com/office/drawing/2016/5/11/chartex" xmlns:cx6="http://schemas.microsoft.com/office/drawing/2016/5/12/chartex" xmlns:cx7="http://schemas.microsoft.com/office/drawing/2016/5/13/chartex" xmlns:cx8="http://schemas.microsoft.com/office/drawing/2016/5/14/chartex" xmlns:mc="http://schemas.openxmlformats.org/markup-compatibility/2006" xmlns:aink="http://schemas.microsoft.com/office/drawing/2016/ink" xmlns:am3d="http://schemas.microsoft.com/office/drawing/2017/model3d" xmlns:o="urn:schemas-microsoft-com:office:office" xmlns:r="http://schemas.openxmlformats.org/officeDocument/2006/relationships" xmlns:m="http://schemas.openxmlformats.org/officeDocument/2006/math" xmlns:v="urn:schemas-microsoft-com:vml" xmlns:wp14="http://schemas.microsoft.com/office/word/2010/wordprocessingDrawing" xmlns:wp="http://schemas.openxmlformats.org/drawingml/2006/wordprocessingDrawing" xmlns:w10="urn:schemas-microsoft-com:office:word" xmlns:w="http://schemas.openxmlformats.org/wordprocessingml/2006/main" xmlns:w14="http://schemas.microsoft.com/office/word/2010/wordml" xmlns:w15="http://schemas.microsoft.com/office/word/2012/wordml" xmlns:w16cid="http://schemas.microsoft.com/office/word/2016/wordml/cid" xmlns:w16se="http://schemas.microsoft.com/office/word/2015/wordml/symex" xmlns:wpg="http://schemas.microsoft.com/office/word/2010/wordprocessingGroup" xmlns:wpi="http://schemas.microsoft.com/office/word/2010/wordprocessingInk" xmlns:wne="http://schemas.microsoft.com/office/word/2006/wordml" xmlns:wps="http://schemas.microsoft.com/office/word/2010/wordprocessingShape" mc:Ignorable="w14 w15 w16se w16cid wp14">
+  <w:p>
+    <w:pPr>
+      <w:pStyle w:val="Pidipagina"/>
+      <w:tabs>
+        <w:tab w:val="clear" w:pos="4819"/>
+        <w:tab w:val="clear" w:pos="9638"/>
+        <w:tab w:val="left" w:pos="8848"/>
+      </w:tabs>
+    </w:pPr>
+    <w:sdt>
+      <w:sdtPr>
+        <w:id w:val="467326888"/>
+        <w:docPartObj>
+          <w:docPartGallery w:val="Page Numbers (Bottom of Page)"/>
+          <w:docPartUnique/>
+        </w:docPartObj>
+      </w:sdtPr>
+      <w:sdtContent>
+        <w:r>
+          <w:rPr>
+            <w:noProof/>
+          </w:rPr>
+          <w:drawing>
+            <wp:anchor distT="0" distB="0" distL="114300" distR="114300" simplePos="0" relativeHeight="251660288" behindDoc="0" locked="0" layoutInCell="1" allowOverlap="1" wp14:anchorId="68B6B230">
+              <wp:simplePos x="0" y="0"/>
+              <wp:positionH relativeFrom="column">
+                <wp:posOffset>6222365</wp:posOffset>
+              </wp:positionH>
+              <wp:positionV relativeFrom="paragraph">
+                <wp:posOffset>181309</wp:posOffset>
+              </wp:positionV>
+              <wp:extent cx="465455" cy="354330"/>
+              <wp:effectExtent l="0" t="0" r="0" b="7620"/>
+              <wp:wrapTopAndBottom/>
+              <wp:docPr id="51" name="Immagine 51"/>
+              <wp:cNvGraphicFramePr>
+                <a:graphicFrameLocks xmlns:a="http://schemas.openxmlformats.org/drawingml/2006/main" noChangeAspect="1"/>
+              </wp:cNvGraphicFramePr>
+              <a:graphic xmlns:a="http://schemas.openxmlformats.org/drawingml/2006/main">
+                <a:graphicData uri="http://schemas.openxmlformats.org/drawingml/2006/picture">
+                  <pic:pic xmlns:pic="http://schemas.openxmlformats.org/drawingml/2006/picture">
+                    <pic:nvPicPr>
+                      <pic:cNvPr id="0" name="Picture 7"/>
+                      <pic:cNvPicPr>
+                        <a:picLocks noChangeAspect="1" noChangeArrowheads="1"/>
+                      </pic:cNvPicPr>
+                    </pic:nvPicPr>
+                    <pic:blipFill>
+                      <a:blip r:embed="rId1">
+                        <a:extLst>
+                          <a:ext uri="{28A0092B-C50C-407E-A947-70E740481C1C}">
+                            <a14:useLocalDpi xmlns:a14="http://schemas.microsoft.com/office/drawing/2010/main" val="0"/>
+                          </a:ext>
+                        </a:extLst>
+                      </a:blip>
+                      <a:srcRect/>
+                      <a:stretch>
+                        <a:fillRect/>
+                      </a:stretch>
+                    </pic:blipFill>
+                    <pic:spPr bwMode="auto">
+                      <a:xfrm>
+                        <a:off x="0" y="0"/>
+                        <a:ext cx="465455" cy="354330"/>
+                      </a:xfrm>
+                      <a:prstGeom prst="rect">
+                        <a:avLst/>
+                      </a:prstGeom>
+                      <a:noFill/>
+                    </pic:spPr>
+                  </pic:pic>
+                </a:graphicData>
+              </a:graphic>
+              <wp14:sizeRelH relativeFrom="margin">
+                <wp14:pctWidth>0</wp14:pctWidth>
+              </wp14:sizeRelH>
+              <wp14:sizeRelV relativeFrom="margin">
+                <wp14:pctHeight>0</wp14:pctHeight>
+              </wp14:sizeRelV>
+            </wp:anchor>
+          </w:drawing>
+        </w:r>
+        <w:r>
+          <w:rPr>
+            <w:rFonts w:asciiTheme="majorHAnsi" w:eastAsiaTheme="majorEastAsia" w:hAnsiTheme="majorHAnsi" w:cstheme="majorBidi"/>
+            <w:noProof/>
+          </w:rPr>
+          <mc:AlternateContent>
+            <mc:Choice Requires="wpg">
+              <w:drawing>
+                <wp:anchor distT="0" distB="0" distL="114300" distR="114300" simplePos="0" relativeHeight="251659264" behindDoc="0" locked="0" layoutInCell="0" allowOverlap="1">
+                  <wp:simplePos x="0" y="0"/>
+                  <wp:positionH relativeFrom="leftMargin">
+                    <wp:align>right</wp:align>
+                  </wp:positionH>
+                  <wp:positionV relativeFrom="margin">
+                    <wp:align>bottom</wp:align>
+                  </wp:positionV>
+                  <wp:extent cx="904875" cy="1902460"/>
+                  <wp:effectExtent l="11430" t="0" r="0" b="12065"/>
+                  <wp:wrapNone/>
+                  <wp:docPr id="46" name="Gruppo 46"/>
+                  <wp:cNvGraphicFramePr>
+                    <a:graphicFrameLocks xmlns:a="http://schemas.openxmlformats.org/drawingml/2006/main"/>
+                  </wp:cNvGraphicFramePr>
+                  <a:graphic xmlns:a="http://schemas.openxmlformats.org/drawingml/2006/main">
+                    <a:graphicData uri="http://schemas.microsoft.com/office/word/2010/wordprocessingGroup">
+                      <wpg:wgp>
+                        <wpg:cNvGrpSpPr>
+                          <a:grpSpLocks/>
+                        </wpg:cNvGrpSpPr>
+                        <wpg:grpSpPr bwMode="auto">
+                          <a:xfrm>
+                            <a:off x="0" y="0"/>
+                            <a:ext cx="904875" cy="1902460"/>
+                            <a:chOff x="13" y="11415"/>
+                            <a:chExt cx="1425" cy="2996"/>
+                          </a:xfrm>
+                        </wpg:grpSpPr>
+                        <wpg:grpSp>
+                          <wpg:cNvPr id="47" name="Group 3"/>
+                          <wpg:cNvGrpSpPr>
+                            <a:grpSpLocks/>
+                          </wpg:cNvGrpSpPr>
+                          <wpg:grpSpPr bwMode="auto">
+                            <a:xfrm flipV="1">
+                              <a:off x="13" y="14340"/>
+                              <a:ext cx="1410" cy="71"/>
+                              <a:chOff x="-83" y="540"/>
+                              <a:chExt cx="1218" cy="71"/>
+                            </a:xfrm>
+                          </wpg:grpSpPr>
+                          <wps:wsp>
+                            <wps:cNvPr id="48" name="Rectangle 4"/>
+                            <wps:cNvSpPr>
+                              <a:spLocks noChangeArrowheads="1"/>
+                            </wps:cNvSpPr>
+                            <wps:spPr bwMode="auto">
+                              <a:xfrm>
+                                <a:off x="678" y="540"/>
+                                <a:ext cx="457" cy="71"/>
+                              </a:xfrm>
+                              <a:prstGeom prst="rect">
+                                <a:avLst/>
+                              </a:prstGeom>
+                              <a:solidFill>
+                                <a:srgbClr val="5F497A"/>
+                              </a:solidFill>
+                              <a:ln w="9525">
+                                <a:solidFill>
+                                  <a:srgbClr val="5F497A"/>
+                                </a:solidFill>
+                                <a:miter lim="800000"/>
+                                <a:headEnd/>
+                                <a:tailEnd/>
+                              </a:ln>
+                            </wps:spPr>
+                            <wps:bodyPr rot="0" vert="horz" wrap="square" lIns="91440" tIns="45720" rIns="91440" bIns="45720" anchor="t" anchorCtr="0" upright="1">
+                              <a:noAutofit/>
+                            </wps:bodyPr>
+                          </wps:wsp>
+                          <wps:wsp>
+                            <wps:cNvPr id="49" name="AutoShape 4"/>
+                            <wps:cNvCnPr>
+                              <a:cxnSpLocks noChangeShapeType="1"/>
+                            </wps:cNvCnPr>
+                            <wps:spPr bwMode="auto">
+                              <a:xfrm flipH="1">
+                                <a:off x="-83" y="540"/>
+                                <a:ext cx="761" cy="0"/>
+                              </a:xfrm>
+                              <a:prstGeom prst="straightConnector1">
+                                <a:avLst/>
+                              </a:prstGeom>
+                              <a:noFill/>
+                              <a:ln w="9525">
+                                <a:solidFill>
+                                  <a:srgbClr val="5F497A"/>
+                                </a:solidFill>
+                                <a:round/>
+                                <a:headEnd/>
+                                <a:tailEnd/>
+                              </a:ln>
+                              <a:extLst>
+                                <a:ext uri="{909E8E84-426E-40DD-AFC4-6F175D3DCCD1}">
+                                  <a14:hiddenFill xmlns:a14="http://schemas.microsoft.com/office/drawing/2010/main">
+                                    <a:noFill/>
+                                  </a14:hiddenFill>
+                                </a:ext>
+                              </a:extLst>
+                            </wps:spPr>
+                            <wps:bodyPr/>
+                          </wps:wsp>
+                        </wpg:grpSp>
+                        <wps:wsp>
+                          <wps:cNvPr id="50" name="Rectangle 5"/>
+                          <wps:cNvSpPr>
+                            <a:spLocks noChangeArrowheads="1"/>
+                          </wps:cNvSpPr>
+                          <wps:spPr bwMode="auto">
+                            <a:xfrm>
+                              <a:off x="405" y="11415"/>
+                              <a:ext cx="1033" cy="2805"/>
+                            </a:xfrm>
+                            <a:prstGeom prst="rect">
+                              <a:avLst/>
+                            </a:prstGeom>
+                            <a:solidFill>
+                              <a:srgbClr val="FFFFFF"/>
+                            </a:solidFill>
+                            <a:ln>
+                              <a:noFill/>
+                            </a:ln>
+                            <a:extLst>
+                              <a:ext uri="{91240B29-F687-4F45-9708-019B960494DF}">
+                                <a14:hiddenLine xmlns:a14="http://schemas.microsoft.com/office/drawing/2010/main" w="9525">
+                                  <a:solidFill>
+                                    <a:srgbClr val="000000"/>
+                                  </a:solidFill>
+                                  <a:miter lim="800000"/>
+                                  <a:headEnd/>
+                                  <a:tailEnd/>
+                                </a14:hiddenLine>
+                              </a:ext>
+                            </a:extLst>
+                          </wps:spPr>
+                          <wps:txbx>
+                            <w:txbxContent>
+                              <w:p>
+                                <w:pPr>
+                                  <w:pStyle w:val="Nessunaspaziatura"/>
+                                </w:pPr>
+                                <w:r>
+                                  <w:fldChar w:fldCharType="begin"/>
+                                </w:r>
+                                <w:r>
+                                  <w:instrText>PAGE    \* MERGEFORMAT</w:instrText>
+                                </w:r>
+                                <w:r>
+                                  <w:fldChar w:fldCharType="separate"/>
+                                </w:r>
+                                <w:r>
+                                  <w:rPr>
+                                    <w:b/>
+                                    <w:bCs/>
+                                    <w:color w:val="BF8F00" w:themeColor="accent4" w:themeShade="BF"/>
+                                    <w:sz w:val="52"/>
+                                    <w:szCs w:val="52"/>
+                                    <w:lang w:val="it-IT"/>
+                                  </w:rPr>
+                                  <w:t>2</w:t>
+                                </w:r>
+                                <w:r>
+                                  <w:rPr>
+                                    <w:b/>
+                                    <w:bCs/>
+                                    <w:color w:val="BF8F00" w:themeColor="accent4" w:themeShade="BF"/>
+                                    <w:sz w:val="52"/>
+                                    <w:szCs w:val="52"/>
+                                  </w:rPr>
+                                  <w:fldChar w:fldCharType="end"/>
+                                </w:r>
+                              </w:p>
+                            </w:txbxContent>
+                          </wps:txbx>
+                          <wps:bodyPr rot="0" vert="vert270" wrap="square" lIns="0" tIns="0" rIns="0" bIns="0" anchor="b" anchorCtr="0" upright="1">
+                            <a:noAutofit/>
+                          </wps:bodyPr>
+                        </wps:wsp>
+                      </wpg:wgp>
+                    </a:graphicData>
+                  </a:graphic>
+                  <wp14:sizeRelH relativeFrom="leftMargin">
+                    <wp14:pctWidth>100000</wp14:pctWidth>
+                  </wp14:sizeRelH>
+                  <wp14:sizeRelV relativeFrom="page">
+                    <wp14:pctHeight>0</wp14:pctHeight>
+                  </wp14:sizeRelV>
+                </wp:anchor>
+              </w:drawing>
+            </mc:Choice>
+            <mc:Fallback>
+              <w:pict>
+                <v:group id="Gruppo 46" o:spid="_x0000_s1058" style="position:absolute;margin-left:20.05pt;margin-top:0;width:71.25pt;height:149.8pt;z-index:251659264;mso-width-percent:1000;mso-position-horizontal:right;mso-position-horizontal-relative:left-margin-area;mso-position-vertical:bottom;mso-position-vertical-relative:margin;mso-width-percent:1000;mso-width-relative:left-margin-area" coordorigin="13,11415" coordsize="1425,2996" o:gfxdata="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" o:allowincell="f">
+                  <v:group id="Group 3" o:spid="_x0000_s1059" style="position:absolute;left:13;top:14340;width:1410;height:71;flip:y" coordorigin="-83,540" coordsize="1218,71" o:gfxdata="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">
+                    <v:rect id="Rectangle 4" o:spid="_x0000_s1060" style="position:absolute;left:678;top:540;width:457;height:71;visibility:visible;mso-wrap-style:square;v-text-anchor:top" o:gfxdata="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" fillcolor="#5f497a" strokecolor="#5f497a"/>
+                    <v:shapetype id="_x0000_t32" coordsize="21600,21600" o:spt="32" o:oned="t" path="m,l21600,21600e" filled="f">
+                      <v:path arrowok="t" fillok="f" o:connecttype="none"/>
+                      <o:lock v:ext="edit" shapetype="t"/>
+                    </v:shapetype>
+                    <v:shape id="AutoShape 4" o:spid="_x0000_s1061" type="#_x0000_t32" style="position:absolute;left:-83;top:540;width:761;height:0;flip:x;visibility:visible;mso-wrap-style:square" o:connectortype="straight" o:gfxdata="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" strokecolor="#5f497a"/>
+                  </v:group>
+                  <v:rect id="Rectangle 5" o:spid="_x0000_s1062" style="position:absolute;left:405;top:11415;width:1033;height:2805;visibility:visible;mso-wrap-style:square;v-text-anchor:bottom" o:gfxdata="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" stroked="f">
+                    <v:textbox style="layout-flow:vertical;mso-layout-flow-alt:bottom-to-top" inset="0,0,0,0">
+                      <w:txbxContent>
+                        <w:p>
+                          <w:pPr>
+                            <w:pStyle w:val="Nessunaspaziatura"/>
+                          </w:pPr>
+                          <w:r>
+                            <w:fldChar w:fldCharType="begin"/>
+                          </w:r>
+                          <w:r>
+                            <w:instrText>PAGE    \* MERGEFORMAT</w:instrText>
+                          </w:r>
+                          <w:r>
+                            <w:fldChar w:fldCharType="separate"/>
+                          </w:r>
+                          <w:r>
+                            <w:rPr>
+                              <w:b/>
+                              <w:bCs/>
+                              <w:color w:val="BF8F00" w:themeColor="accent4" w:themeShade="BF"/>
+                              <w:sz w:val="52"/>
+                              <w:szCs w:val="52"/>
+                              <w:lang w:val="it-IT"/>
+                            </w:rPr>
+                            <w:t>2</w:t>
+                          </w:r>
+                          <w:r>
+                            <w:rPr>
+                              <w:b/>
+                              <w:bCs/>
+                              <w:color w:val="BF8F00" w:themeColor="accent4" w:themeShade="BF"/>
+                              <w:sz w:val="52"/>
+                              <w:szCs w:val="52"/>
+                            </w:rPr>
+                            <w:fldChar w:fldCharType="end"/>
+                          </w:r>
+                        </w:p>
+                      </w:txbxContent>
+                    </v:textbox>
+                  </v:rect>
+                  <w10:wrap anchorx="margin" anchory="margin"/>
+                </v:group>
+              </w:pict>
+            </mc:Fallback>
+          </mc:AlternateContent>
+        </w:r>
+      </w:sdtContent>
+    </w:sdt>
+    <w:r>
+      <w:tab/>
+    </w:r>
+  </w:p>
+</w:ftr>
 </file>
 
 <file path=word/footnotes.xml><?xml version="1.0" encoding="utf-8"?>
@@ -16257,6 +17455,94 @@
       <w:szCs w:val="18"/>
     </w:rPr>
   </w:style>
+  <w:style w:type="paragraph" w:styleId="Indice1">
+    <w:name w:val="index 1"/>
+    <w:basedOn w:val="Normale"/>
+    <w:next w:val="Normale"/>
+    <w:autoRedefine/>
+    <w:uiPriority w:val="99"/>
+    <w:semiHidden/>
+    <w:unhideWhenUsed/>
+    <w:rsid w:val="0046177A"/>
+    <w:pPr>
+      <w:spacing w:after="0" w:line="240" w:lineRule="auto"/>
+      <w:ind w:left="220" w:hanging="220"/>
+    </w:pPr>
+  </w:style>
+  <w:style w:type="paragraph" w:styleId="Indice2">
+    <w:name w:val="index 2"/>
+    <w:basedOn w:val="Normale"/>
+    <w:next w:val="Normale"/>
+    <w:autoRedefine/>
+    <w:uiPriority w:val="99"/>
+    <w:semiHidden/>
+    <w:unhideWhenUsed/>
+    <w:rsid w:val="0046177A"/>
+    <w:pPr>
+      <w:spacing w:after="0" w:line="240" w:lineRule="auto"/>
+      <w:ind w:left="440" w:hanging="220"/>
+    </w:pPr>
+  </w:style>
+  <w:style w:type="character" w:styleId="Collegamentoipertestuale">
+    <w:name w:val="Hyperlink"/>
+    <w:basedOn w:val="Carpredefinitoparagrafo"/>
+    <w:uiPriority w:val="99"/>
+    <w:unhideWhenUsed/>
+    <w:rsid w:val="0042153A"/>
+    <w:rPr>
+      <w:color w:val="0563C1" w:themeColor="hyperlink"/>
+      <w:u w:val="single"/>
+    </w:rPr>
+  </w:style>
+  <w:style w:type="character" w:styleId="Menzionenonrisolta">
+    <w:name w:val="Unresolved Mention"/>
+    <w:basedOn w:val="Carpredefinitoparagrafo"/>
+    <w:uiPriority w:val="99"/>
+    <w:semiHidden/>
+    <w:unhideWhenUsed/>
+    <w:rsid w:val="0042153A"/>
+    <w:rPr>
+      <w:color w:val="605E5C"/>
+      <w:shd w:val="clear" w:color="auto" w:fill="E1DFDD"/>
+    </w:rPr>
+  </w:style>
+  <w:style w:type="paragraph" w:styleId="Nessunaspaziatura">
+    <w:name w:val="No Spacing"/>
+    <w:link w:val="NessunaspaziaturaCarattere"/>
+    <w:uiPriority w:val="1"/>
+    <w:qFormat/>
+    <w:rsid w:val="0042153A"/>
+    <w:pPr>
+      <w:spacing w:after="0" w:line="240" w:lineRule="auto"/>
+    </w:pPr>
+    <w:rPr>
+      <w:rFonts w:eastAsiaTheme="minorEastAsia"/>
+      <w:lang w:val="en-GB" w:eastAsia="en-GB"/>
+    </w:rPr>
+  </w:style>
+  <w:style w:type="character" w:customStyle="1" w:styleId="NessunaspaziaturaCarattere">
+    <w:name w:val="Nessuna spaziatura Carattere"/>
+    <w:basedOn w:val="Carpredefinitoparagrafo"/>
+    <w:link w:val="Nessunaspaziatura"/>
+    <w:uiPriority w:val="1"/>
+    <w:rsid w:val="0042153A"/>
+    <w:rPr>
+      <w:rFonts w:eastAsiaTheme="minorEastAsia"/>
+      <w:lang w:val="en-GB" w:eastAsia="en-GB"/>
+    </w:rPr>
+  </w:style>
+  <w:style w:type="character" w:styleId="Enfasiintensa">
+    <w:name w:val="Intense Emphasis"/>
+    <w:basedOn w:val="Carpredefinitoparagrafo"/>
+    <w:uiPriority w:val="21"/>
+    <w:qFormat/>
+    <w:rsid w:val="00CC7F80"/>
+    <w:rPr>
+      <w:i/>
+      <w:iCs/>
+      <w:color w:val="4472C4" w:themeColor="accent1"/>
+    </w:rPr>
+  </w:style>
 </w:styles>
 </file>
 
@@ -16560,7 +17846,7 @@
 </file>
 
 <file path=customXml/itemProps1.xml><?xml version="1.0" encoding="utf-8"?>
-<ds:datastoreItem xmlns:ds="http://schemas.openxmlformats.org/officeDocument/2006/customXml" ds:itemID="{A9A35311-B5D0-44CC-819B-1FB1A69DA4BA}">
+<ds:datastoreItem xmlns:ds="http://schemas.openxmlformats.org/officeDocument/2006/customXml" ds:itemID="{D9259B44-D927-44AA-A5EB-5DFB592EFB9A}">
   <ds:schemaRefs>
     <ds:schemaRef ds:uri="http://schemas.openxmlformats.org/officeDocument/2006/bibliography"/>
   </ds:schemaRefs>

</xml_diff>